<commit_message>
Iniziato a ritoccare il relazionale, finisco tra pco
</commit_message>
<xml_diff>
--- a/documentation/database/Relational Model.docx
+++ b/documentation/database/Relational Model.docx
@@ -87,7 +87,13 @@
         <w:t>order_code</w:t>
       </w:r>
       <w:r>
-        <w:t xml:space="preserve">, total, progress_status, </w:t>
+        <w:t>,</w:t>
+      </w:r>
+      <w:r>
+        <w:t xml:space="preserve"> updated at,</w:t>
+      </w:r>
+      <w:r>
+        <w:t xml:space="preserve"> total, progress_status, </w:t>
       </w:r>
       <w:r>
         <w:rPr>
@@ -194,6 +200,36 @@
         <w:t>id</w:t>
       </w:r>
       <w:r>
+        <w:t>,</w:t>
+      </w:r>
+      <w:r>
+        <w:rPr>
+          <w:color w:val="BF8F00" w:themeColor="accent4" w:themeShade="BF"/>
+        </w:rPr>
+        <w:t xml:space="preserve"> category_i</w:t>
+      </w:r>
+      <w:r>
+        <w:rPr>
+          <w:color w:val="BF8F00" w:themeColor="accent4" w:themeShade="BF"/>
+        </w:rPr>
+        <w:t>d</w:t>
+      </w:r>
+      <w:r>
+        <w:t>,</w:t>
+      </w:r>
+      <w:r>
+        <w:rPr>
+          <w:color w:val="BF8F00" w:themeColor="accent4" w:themeShade="BF"/>
+        </w:rPr>
+        <w:t xml:space="preserve"> offer_i</w:t>
+      </w:r>
+      <w:r>
+        <w:rPr>
+          <w:color w:val="BF8F00" w:themeColor="accent4" w:themeShade="BF"/>
+        </w:rPr>
+        <w:t>d</w:t>
+      </w:r>
+      <w:r>
         <w:t>)</w:t>
       </w:r>
     </w:p>
@@ -227,7 +263,13 @@
         <w:t>id</w:t>
       </w:r>
       <w:r>
-        <w:t>, brand_name, website, phone_number, email_address, address)</w:t>
+        <w:t>, brand_name,</w:t>
+      </w:r>
+      <w:r>
+        <w:t xml:space="preserve"> brand_image,</w:t>
+      </w:r>
+      <w:r>
+        <w:t xml:space="preserve"> website, phone_number, email_address, address)</w:t>
       </w:r>
     </w:p>
     <w:p>
@@ -248,7 +290,13 @@
         <w:t>variant_id</w:t>
       </w:r>
       <w:r>
-        <w:t xml:space="preserve">, variant_name, description, </w:t>
+        <w:t>, variant_name,</w:t>
+      </w:r>
+      <w:r>
+        <w:t xml:space="preserve"> type,</w:t>
+      </w:r>
+      <w:r>
+        <w:t xml:space="preserve"> description, </w:t>
       </w:r>
       <w:r>
         <w:t xml:space="preserve">sku, </w:t>
@@ -269,6 +317,36 @@
           <w:b/>
           <w:bCs/>
         </w:rPr>
+        <w:t>ProductImage</w:t>
+      </w:r>
+      <w:r>
+        <w:t>(</w:t>
+      </w:r>
+      <w:r>
+        <w:rPr>
+          <w:color w:val="FF0000"/>
+        </w:rPr>
+        <w:t>image_id</w:t>
+      </w:r>
+      <w:r>
+        <w:t xml:space="preserve">, file name, type, </w:t>
+      </w:r>
+      <w:r>
+        <w:rPr>
+          <w:color w:val="BF8F00" w:themeColor="accent4" w:themeShade="BF"/>
+        </w:rPr>
+        <w:t>variant_id</w:t>
+      </w:r>
+      <w:r>
+        <w:t>)</w:t>
+      </w:r>
+    </w:p>
+    <w:p>
+      <w:r>
+        <w:rPr>
+          <w:b/>
+          <w:bCs/>
+        </w:rPr>
         <w:t>Category</w:t>
       </w:r>
       <w:r>
@@ -281,16 +359,22 @@
         <w:t>category_id</w:t>
       </w:r>
       <w:r>
-        <w:t>, category_name, category_description)</w:t>
-      </w:r>
-    </w:p>
-    <w:p>
-      <w:r>
-        <w:rPr>
-          <w:b/>
-          <w:bCs/>
-        </w:rPr>
-        <w:t>Discount</w:t>
+        <w:t xml:space="preserve">, category_name, </w:t>
+      </w:r>
+      <w:r>
+        <w:t xml:space="preserve">category_image, </w:t>
+      </w:r>
+      <w:r>
+        <w:t>category_description)</w:t>
+      </w:r>
+    </w:p>
+    <w:p>
+      <w:r>
+        <w:rPr>
+          <w:b/>
+          <w:bCs/>
+        </w:rPr>
+        <w:t>Offer</w:t>
       </w:r>
       <w:r>
         <w:t>(</w:t>
@@ -545,6 +629,48 @@
           <w:b/>
           <w:bCs/>
         </w:rPr>
+        <w:t>user</w:t>
+      </w:r>
+      <w:r>
+        <w:rPr>
+          <w:b/>
+          <w:bCs/>
+        </w:rPr>
+        <w:t>_product_wishlist</w:t>
+      </w:r>
+      <w:r>
+        <w:t>(</w:t>
+      </w:r>
+      <w:r>
+        <w:rPr>
+          <w:color w:val="538135" w:themeColor="accent6" w:themeShade="BF"/>
+        </w:rPr>
+        <w:t>user_id</w:t>
+      </w:r>
+      <w:r>
+        <w:t xml:space="preserve">, </w:t>
+      </w:r>
+      <w:r>
+        <w:rPr>
+          <w:color w:val="538135" w:themeColor="accent6" w:themeShade="BF"/>
+        </w:rPr>
+        <w:t>product_id</w:t>
+      </w:r>
+      <w:r>
+        <w:t>, date)</w:t>
+      </w:r>
+    </w:p>
+    <w:p>
+      <w:pPr>
+        <w:rPr>
+          <w:u w:val="single"/>
+        </w:rPr>
+      </w:pPr>
+      <w:r>
+        <w:rPr>
+          <w:b/>
+          <w:bCs/>
+        </w:rPr>
         <w:t>order_</w:t>
       </w:r>
       <w:r>
@@ -588,7 +714,7 @@
           <w:b/>
           <w:bCs/>
         </w:rPr>
-        <w:t>product_category</w:t>
+        <w:t>product_discount</w:t>
       </w:r>
       <w:r>
         <w:t>(</w:t>
@@ -606,7 +732,13 @@
         <w:rPr>
           <w:color w:val="538135" w:themeColor="accent6" w:themeShade="BF"/>
         </w:rPr>
-        <w:t>category_id</w:t>
+        <w:t>discount_</w:t>
+      </w:r>
+      <w:r>
+        <w:rPr>
+          <w:color w:val="538135" w:themeColor="accent6" w:themeShade="BF"/>
+        </w:rPr>
+        <w:t>id</w:t>
       </w:r>
       <w:r>
         <w:t>)</w:t>
@@ -618,7 +750,7 @@
           <w:b/>
           <w:bCs/>
         </w:rPr>
-        <w:t>product_discount</w:t>
+        <w:t>product_offer</w:t>
       </w:r>
       <w:r>
         <w:t>(</w:t>
@@ -636,16 +768,10 @@
         <w:rPr>
           <w:color w:val="538135" w:themeColor="accent6" w:themeShade="BF"/>
         </w:rPr>
-        <w:t>discount_</w:t>
-      </w:r>
-      <w:r>
-        <w:rPr>
-          <w:color w:val="538135" w:themeColor="accent6" w:themeShade="BF"/>
-        </w:rPr>
-        <w:t>id</w:t>
-      </w:r>
-      <w:r>
-        <w:t>)</w:t>
+        <w:t>offer_id</w:t>
+      </w:r>
+      <w:r>
+        <w:t>, end_date)</w:t>
       </w:r>
     </w:p>
     <w:sectPr>

</xml_diff>

<commit_message>
Ritoccati relazionale e .sql, ma da controllare
</commit_message>
<xml_diff>
--- a/documentation/database/Relational Model.docx
+++ b/documentation/database/Relational Model.docx
@@ -215,563 +215,488 @@
         <w:t>d</w:t>
       </w:r>
       <w:r>
+        <w:t>)</w:t>
+      </w:r>
+    </w:p>
+    <w:p>
+      <w:pPr>
+        <w:rPr>
+          <w:b/>
+          <w:bCs/>
+        </w:rPr>
+      </w:pPr>
+      <w:r>
+        <w:rPr>
+          <w:b/>
+          <w:bCs/>
+        </w:rPr>
+        <w:t>Brand</w:t>
+      </w:r>
+      <w:r>
+        <w:t>(</w:t>
+      </w:r>
+      <w:r>
+        <w:rPr>
+          <w:color w:val="FF0000"/>
+        </w:rPr>
+        <w:t>brand_</w:t>
+      </w:r>
+      <w:r>
+        <w:rPr>
+          <w:color w:val="FF0000"/>
+        </w:rPr>
+        <w:t>id</w:t>
+      </w:r>
+      <w:r>
+        <w:t>, brand_name,</w:t>
+      </w:r>
+      <w:r>
+        <w:t xml:space="preserve"> brand_image,</w:t>
+      </w:r>
+      <w:r>
+        <w:t xml:space="preserve"> website, phone_number, email_address, address)</w:t>
+      </w:r>
+    </w:p>
+    <w:p>
+      <w:r>
+        <w:rPr>
+          <w:b/>
+          <w:bCs/>
+        </w:rPr>
+        <w:t>ProductVariant</w:t>
+      </w:r>
+      <w:r>
+        <w:t>(</w:t>
+      </w:r>
+      <w:r>
+        <w:rPr>
+          <w:color w:val="FF0000"/>
+        </w:rPr>
+        <w:t>variant_id</w:t>
+      </w:r>
+      <w:r>
+        <w:t>, variant_name,</w:t>
+      </w:r>
+      <w:r>
+        <w:t xml:space="preserve"> type,</w:t>
+      </w:r>
+      <w:r>
+        <w:t xml:space="preserve"> description, </w:t>
+      </w:r>
+      <w:r>
+        <w:t xml:space="preserve">sku, </w:t>
+      </w:r>
+      <w:r>
+        <w:rPr>
+          <w:color w:val="BF8F00" w:themeColor="accent4" w:themeShade="BF"/>
+        </w:rPr>
+        <w:t>product_id</w:t>
+      </w:r>
+      <w:r>
+        <w:t>)</w:t>
+      </w:r>
+    </w:p>
+    <w:p>
+      <w:r>
+        <w:rPr>
+          <w:b/>
+          <w:bCs/>
+        </w:rPr>
+        <w:t>ProductImage</w:t>
+      </w:r>
+      <w:r>
+        <w:t>(</w:t>
+      </w:r>
+      <w:r>
+        <w:rPr>
+          <w:color w:val="FF0000"/>
+        </w:rPr>
+        <w:t>image_id</w:t>
+      </w:r>
+      <w:r>
+        <w:t xml:space="preserve">, file name, type, </w:t>
+      </w:r>
+      <w:r>
+        <w:rPr>
+          <w:color w:val="BF8F00" w:themeColor="accent4" w:themeShade="BF"/>
+        </w:rPr>
+        <w:t>variant_id</w:t>
+      </w:r>
+      <w:r>
+        <w:t>)</w:t>
+      </w:r>
+    </w:p>
+    <w:p>
+      <w:r>
+        <w:rPr>
+          <w:b/>
+          <w:bCs/>
+        </w:rPr>
+        <w:t>Category</w:t>
+      </w:r>
+      <w:r>
+        <w:t>(</w:t>
+      </w:r>
+      <w:r>
+        <w:rPr>
+          <w:color w:val="FF0000"/>
+        </w:rPr>
+        <w:t>category_id</w:t>
+      </w:r>
+      <w:r>
+        <w:t xml:space="preserve">, category_name, </w:t>
+      </w:r>
+      <w:r>
+        <w:t xml:space="preserve">category_image, </w:t>
+      </w:r>
+      <w:r>
+        <w:t>category_description)</w:t>
+      </w:r>
+    </w:p>
+    <w:p>
+      <w:r>
+        <w:rPr>
+          <w:b/>
+          <w:bCs/>
+        </w:rPr>
+        <w:t>Offer</w:t>
+      </w:r>
+      <w:r>
+        <w:t>(</w:t>
+      </w:r>
+      <w:r>
+        <w:rPr>
+          <w:color w:val="FF0000"/>
+        </w:rPr>
+        <w:t>offer</w:t>
+      </w:r>
+      <w:r>
+        <w:rPr>
+          <w:color w:val="FF0000"/>
+        </w:rPr>
+        <w:t>_</w:t>
+      </w:r>
+      <w:r>
+        <w:rPr>
+          <w:color w:val="FF0000"/>
+        </w:rPr>
+        <w:t>id</w:t>
+      </w:r>
+      <w:r>
+        <w:t xml:space="preserve">, description, percentage, start_date, </w:t>
+      </w:r>
+      <w:r>
+        <w:t>end</w:t>
+      </w:r>
+      <w:r>
+        <w:t>_date</w:t>
+      </w:r>
+      <w:r>
+        <w:t xml:space="preserve">, </w:t>
+      </w:r>
+      <w:r>
+        <w:rPr>
+          <w:color w:val="BF8F00" w:themeColor="accent4" w:themeShade="BF"/>
+        </w:rPr>
+        <w:t>product_id</w:t>
+      </w:r>
+      <w:r>
+        <w:t>)</w:t>
+      </w:r>
+    </w:p>
+    <w:p>
+      <w:r>
+        <w:rPr>
+          <w:b/>
+          <w:bCs/>
+        </w:rPr>
+        <w:t>PaymentMethod</w:t>
+      </w:r>
+      <w:r>
+        <w:t>(</w:t>
+      </w:r>
+      <w:r>
+        <w:rPr>
+          <w:color w:val="FF0000"/>
+        </w:rPr>
+        <w:t>payment_id</w:t>
+      </w:r>
+      <w:r>
         <w:t>,</w:t>
       </w:r>
       <w:r>
+        <w:t xml:space="preserve"> payment_code,</w:t>
+      </w:r>
+      <w:r>
+        <w:t xml:space="preserve"> type, credentials, validity, </w:t>
+      </w:r>
+      <w:r>
         <w:rPr>
           <w:color w:val="BF8F00" w:themeColor="accent4" w:themeShade="BF"/>
         </w:rPr>
-        <w:t xml:space="preserve"> offer_i</w:t>
+        <w:t>user_id</w:t>
+      </w:r>
+      <w:r>
+        <w:t>)</w:t>
+      </w:r>
+    </w:p>
+    <w:p>
+      <w:r>
+        <w:rPr>
+          <w:b/>
+          <w:bCs/>
+        </w:rPr>
+        <w:t>ProductReview</w:t>
+      </w:r>
+      <w:r>
+        <w:t>(</w:t>
+      </w:r>
+      <w:r>
+        <w:rPr>
+          <w:color w:val="FF0000"/>
+        </w:rPr>
+        <w:t>review_</w:t>
+      </w:r>
+      <w:r>
+        <w:rPr>
+          <w:color w:val="FF0000"/>
+        </w:rPr>
+        <w:t>id</w:t>
+      </w:r>
+      <w:r>
+        <w:t xml:space="preserve">, text, rating, </w:t>
+      </w:r>
+      <w:r>
+        <w:t xml:space="preserve">date, </w:t>
       </w:r>
       <w:r>
         <w:rPr>
           <w:color w:val="BF8F00" w:themeColor="accent4" w:themeShade="BF"/>
         </w:rPr>
-        <w:t>d</w:t>
+        <w:t>user_id</w:t>
+      </w:r>
+      <w:r>
+        <w:t>,</w:t>
+      </w:r>
+      <w:r>
+        <w:rPr>
+          <w:color w:val="BF8F00" w:themeColor="accent4" w:themeShade="BF"/>
+        </w:rPr>
+        <w:t xml:space="preserve"> product_id</w:t>
       </w:r>
       <w:r>
         <w:t>)</w:t>
       </w:r>
     </w:p>
     <w:p>
-      <w:pPr>
-        <w:rPr>
-          <w:b/>
-          <w:bCs/>
-        </w:rPr>
-      </w:pPr>
-      <w:r>
-        <w:rPr>
-          <w:b/>
-          <w:bCs/>
-        </w:rPr>
-        <w:t>Brand</w:t>
-      </w:r>
-      <w:r>
-        <w:t>(</w:t>
-      </w:r>
-      <w:r>
-        <w:rPr>
-          <w:color w:val="FF0000"/>
-        </w:rPr>
-        <w:t>brand_</w:t>
-      </w:r>
-      <w:r>
-        <w:rPr>
-          <w:color w:val="FF0000"/>
-        </w:rPr>
-        <w:t>id</w:t>
-      </w:r>
-      <w:r>
-        <w:t>, brand_name,</w:t>
-      </w:r>
-      <w:r>
-        <w:t xml:space="preserve"> brand_image,</w:t>
-      </w:r>
-      <w:r>
-        <w:t xml:space="preserve"> website, phone_number, email_address, address)</w:t>
-      </w:r>
-    </w:p>
-    <w:p>
-      <w:r>
-        <w:rPr>
-          <w:b/>
-          <w:bCs/>
-        </w:rPr>
-        <w:t>ProductVariant</w:t>
-      </w:r>
-      <w:r>
-        <w:t>(</w:t>
-      </w:r>
-      <w:r>
-        <w:rPr>
-          <w:color w:val="FF0000"/>
-        </w:rPr>
-        <w:t>variant_id</w:t>
-      </w:r>
-      <w:r>
-        <w:t>, variant_name,</w:t>
-      </w:r>
-      <w:r>
-        <w:t xml:space="preserve"> type,</w:t>
-      </w:r>
-      <w:r>
-        <w:t xml:space="preserve"> description, </w:t>
-      </w:r>
-      <w:r>
-        <w:t xml:space="preserve">sku, </w:t>
+      <w:r>
+        <w:rPr>
+          <w:b/>
+          <w:bCs/>
+        </w:rPr>
+        <w:t>ShipmentAddress</w:t>
+      </w:r>
+      <w:r>
+        <w:t>(</w:t>
+      </w:r>
+      <w:r>
+        <w:rPr>
+          <w:color w:val="FF0000"/>
+        </w:rPr>
+        <w:t>address_id</w:t>
+      </w:r>
+      <w:r>
+        <w:t xml:space="preserve">, city, address, province, country, postal_code, </w:t>
       </w:r>
       <w:r>
         <w:rPr>
           <w:color w:val="BF8F00" w:themeColor="accent4" w:themeShade="BF"/>
         </w:rPr>
+        <w:t>user_id</w:t>
+      </w:r>
+      <w:r>
+        <w:t>)</w:t>
+      </w:r>
+    </w:p>
+    <w:p>
+      <w:r>
+        <w:rPr>
+          <w:b/>
+          <w:bCs/>
+        </w:rPr>
+        <w:t>Customization</w:t>
+      </w:r>
+      <w:r>
+        <w:t>(</w:t>
+      </w:r>
+      <w:r>
+        <w:rPr>
+          <w:color w:val="FF0000"/>
+        </w:rPr>
+        <w:t>customization_id</w:t>
+      </w:r>
+      <w:r>
+        <w:t>, personal_image, phone_number, email_address, about_info, personal_address)</w:t>
+      </w:r>
+    </w:p>
+    <w:p>
+      <w:r>
+        <w:rPr>
+          <w:b/>
+          <w:bCs/>
+        </w:rPr>
+        <w:t>Group</w:t>
+      </w:r>
+      <w:r>
+        <w:t>(</w:t>
+      </w:r>
+      <w:r>
+        <w:rPr>
+          <w:color w:val="FF0000"/>
+        </w:rPr>
+        <w:t>group_id</w:t>
+      </w:r>
+      <w:r>
+        <w:t>, group_name, group_description)</w:t>
+      </w:r>
+    </w:p>
+    <w:p>
+      <w:r>
+        <w:rPr>
+          <w:b/>
+          <w:bCs/>
+        </w:rPr>
+        <w:t>user_has_group</w:t>
+      </w:r>
+      <w:r>
+        <w:t>(</w:t>
+      </w:r>
+      <w:r>
+        <w:rPr>
+          <w:color w:val="538135" w:themeColor="accent6" w:themeShade="BF"/>
+        </w:rPr>
+        <w:t>user_id</w:t>
+      </w:r>
+      <w:r>
+        <w:t xml:space="preserve">, </w:t>
+      </w:r>
+      <w:r>
+        <w:rPr>
+          <w:color w:val="538135" w:themeColor="accent6" w:themeShade="BF"/>
+        </w:rPr>
+        <w:t>group_id</w:t>
+      </w:r>
+      <w:r>
+        <w:t>)</w:t>
+      </w:r>
+    </w:p>
+    <w:p>
+      <w:r>
+        <w:rPr>
+          <w:b/>
+          <w:bCs/>
+        </w:rPr>
+        <w:t>Service</w:t>
+      </w:r>
+      <w:r>
+        <w:t>(</w:t>
+      </w:r>
+      <w:r>
+        <w:rPr>
+          <w:color w:val="FF0000"/>
+        </w:rPr>
+        <w:t>service_id</w:t>
+      </w:r>
+      <w:r>
+        <w:t>, service_description, tag, url, script, callback)</w:t>
+      </w:r>
+    </w:p>
+    <w:p>
+      <w:r>
+        <w:rPr>
+          <w:b/>
+          <w:bCs/>
+        </w:rPr>
+        <w:t>user_has_service</w:t>
+      </w:r>
+      <w:r>
+        <w:t>(</w:t>
+      </w:r>
+      <w:r>
+        <w:rPr>
+          <w:color w:val="538135" w:themeColor="accent6" w:themeShade="BF"/>
+        </w:rPr>
+        <w:t>user_id, service_id</w:t>
+      </w:r>
+      <w:r>
+        <w:t>)</w:t>
+      </w:r>
+    </w:p>
+    <w:p>
+      <w:r>
+        <w:rPr>
+          <w:b/>
+          <w:bCs/>
+        </w:rPr>
+        <w:t>order_product</w:t>
+      </w:r>
+      <w:r>
+        <w:t>(</w:t>
+      </w:r>
+      <w:r>
+        <w:rPr>
+          <w:color w:val="538135" w:themeColor="accent6" w:themeShade="BF"/>
+        </w:rPr>
+        <w:t>order_id</w:t>
+      </w:r>
+      <w:r>
+        <w:t xml:space="preserve">, </w:t>
+      </w:r>
+      <w:r>
+        <w:rPr>
+          <w:color w:val="538135" w:themeColor="accent6" w:themeShade="BF"/>
+        </w:rPr>
         <w:t>product_id</w:t>
       </w:r>
       <w:r>
-        <w:t>)</w:t>
-      </w:r>
-    </w:p>
-    <w:p>
-      <w:r>
-        <w:rPr>
-          <w:b/>
-          <w:bCs/>
-        </w:rPr>
-        <w:t>ProductImage</w:t>
-      </w:r>
-      <w:r>
-        <w:t>(</w:t>
-      </w:r>
-      <w:r>
-        <w:rPr>
-          <w:color w:val="FF0000"/>
-        </w:rPr>
-        <w:t>image_id</w:t>
-      </w:r>
-      <w:r>
-        <w:t xml:space="preserve">, file name, type, </w:t>
-      </w:r>
-      <w:r>
-        <w:rPr>
-          <w:color w:val="BF8F00" w:themeColor="accent4" w:themeShade="BF"/>
-        </w:rPr>
-        <w:t>variant_id</w:t>
-      </w:r>
-      <w:r>
-        <w:t>)</w:t>
-      </w:r>
-    </w:p>
-    <w:p>
-      <w:r>
-        <w:rPr>
-          <w:b/>
-          <w:bCs/>
-        </w:rPr>
-        <w:t>Category</w:t>
-      </w:r>
-      <w:r>
-        <w:t>(</w:t>
-      </w:r>
-      <w:r>
-        <w:rPr>
-          <w:color w:val="FF0000"/>
-        </w:rPr>
-        <w:t>category_id</w:t>
-      </w:r>
-      <w:r>
-        <w:t xml:space="preserve">, category_name, </w:t>
-      </w:r>
-      <w:r>
-        <w:t xml:space="preserve">category_image, </w:t>
-      </w:r>
-      <w:r>
-        <w:t>category_description)</w:t>
-      </w:r>
-    </w:p>
-    <w:p>
-      <w:r>
-        <w:rPr>
-          <w:b/>
-          <w:bCs/>
-        </w:rPr>
-        <w:t>Offer</w:t>
-      </w:r>
-      <w:r>
-        <w:t>(</w:t>
-      </w:r>
-      <w:r>
-        <w:rPr>
-          <w:color w:val="FF0000"/>
-        </w:rPr>
-        <w:t>discount_</w:t>
-      </w:r>
-      <w:r>
-        <w:rPr>
-          <w:color w:val="FF0000"/>
-        </w:rPr>
-        <w:t>id</w:t>
-      </w:r>
-      <w:r>
-        <w:t>, description, percentage, start_date, expiration_date)</w:t>
-      </w:r>
-    </w:p>
-    <w:p>
-      <w:r>
-        <w:rPr>
-          <w:b/>
-          <w:bCs/>
-        </w:rPr>
-        <w:t>PaymentMethod</w:t>
-      </w:r>
-      <w:r>
-        <w:t>(</w:t>
-      </w:r>
-      <w:r>
-        <w:rPr>
-          <w:color w:val="FF0000"/>
-        </w:rPr>
-        <w:t>payment_id</w:t>
-      </w:r>
-      <w:r>
-        <w:t>,</w:t>
-      </w:r>
-      <w:r>
-        <w:t xml:space="preserve"> payment_code,</w:t>
-      </w:r>
-      <w:r>
-        <w:t xml:space="preserve"> type, credentials, validity, </w:t>
-      </w:r>
-      <w:r>
-        <w:rPr>
-          <w:color w:val="BF8F00" w:themeColor="accent4" w:themeShade="BF"/>
+        <w:t>, quantity, price)</w:t>
+      </w:r>
+    </w:p>
+    <w:p>
+      <w:r>
+        <w:rPr>
+          <w:b/>
+          <w:bCs/>
+        </w:rPr>
+        <w:t>user</w:t>
+      </w:r>
+      <w:r>
+        <w:rPr>
+          <w:b/>
+          <w:bCs/>
+        </w:rPr>
+        <w:t>_product_wishlist</w:t>
+      </w:r>
+      <w:r>
+        <w:t>(</w:t>
+      </w:r>
+      <w:r>
+        <w:rPr>
+          <w:color w:val="538135" w:themeColor="accent6" w:themeShade="BF"/>
         </w:rPr>
         <w:t>user_id</w:t>
       </w:r>
       <w:r>
-        <w:t>)</w:t>
-      </w:r>
-    </w:p>
-    <w:p>
-      <w:r>
-        <w:rPr>
-          <w:b/>
-          <w:bCs/>
-        </w:rPr>
-        <w:t>ProductReview</w:t>
-      </w:r>
-      <w:r>
-        <w:t>(</w:t>
-      </w:r>
-      <w:r>
-        <w:rPr>
-          <w:color w:val="FF0000"/>
-        </w:rPr>
-        <w:t>review_</w:t>
-      </w:r>
-      <w:r>
-        <w:rPr>
-          <w:color w:val="FF0000"/>
-        </w:rPr>
-        <w:t>id</w:t>
-      </w:r>
-      <w:r>
-        <w:t xml:space="preserve">, text, rating, </w:t>
-      </w:r>
-      <w:r>
-        <w:t xml:space="preserve">date, </w:t>
-      </w:r>
-      <w:r>
-        <w:rPr>
-          <w:color w:val="BF8F00" w:themeColor="accent4" w:themeShade="BF"/>
-        </w:rPr>
-        <w:t>user_id</w:t>
-      </w:r>
-      <w:r>
-        <w:t>,</w:t>
-      </w:r>
-      <w:r>
-        <w:rPr>
-          <w:color w:val="BF8F00" w:themeColor="accent4" w:themeShade="BF"/>
-        </w:rPr>
-        <w:t xml:space="preserve"> product_id</w:t>
-      </w:r>
-      <w:r>
-        <w:t>)</w:t>
-      </w:r>
-    </w:p>
-    <w:p>
-      <w:r>
-        <w:rPr>
-          <w:b/>
-          <w:bCs/>
-        </w:rPr>
-        <w:t>ShipmentAddress</w:t>
-      </w:r>
-      <w:r>
-        <w:t>(</w:t>
-      </w:r>
-      <w:r>
-        <w:rPr>
-          <w:color w:val="FF0000"/>
-        </w:rPr>
-        <w:t>address_id</w:t>
-      </w:r>
-      <w:r>
-        <w:t xml:space="preserve">, city, address, province, country, postal_code, </w:t>
-      </w:r>
-      <w:r>
-        <w:rPr>
-          <w:color w:val="BF8F00" w:themeColor="accent4" w:themeShade="BF"/>
-        </w:rPr>
-        <w:t>user_id</w:t>
-      </w:r>
-      <w:r>
-        <w:t>)</w:t>
-      </w:r>
-    </w:p>
-    <w:p>
-      <w:r>
-        <w:rPr>
-          <w:b/>
-          <w:bCs/>
-        </w:rPr>
-        <w:t>Customization</w:t>
-      </w:r>
-      <w:r>
-        <w:t>(</w:t>
-      </w:r>
-      <w:r>
-        <w:rPr>
-          <w:color w:val="FF0000"/>
-        </w:rPr>
-        <w:t>customization_id</w:t>
-      </w:r>
-      <w:r>
-        <w:t>, personal_image, phone_number, email_address, about_info, personal_address)</w:t>
-      </w:r>
-    </w:p>
-    <w:p>
-      <w:r>
-        <w:rPr>
-          <w:b/>
-          <w:bCs/>
-        </w:rPr>
-        <w:t>Group</w:t>
-      </w:r>
-      <w:r>
-        <w:t>(</w:t>
-      </w:r>
-      <w:r>
-        <w:rPr>
-          <w:color w:val="FF0000"/>
-        </w:rPr>
-        <w:t>group_id</w:t>
-      </w:r>
-      <w:r>
-        <w:t>, group_name, group_description)</w:t>
-      </w:r>
-    </w:p>
-    <w:p>
-      <w:r>
-        <w:rPr>
-          <w:b/>
-          <w:bCs/>
-        </w:rPr>
-        <w:t>user_has_group</w:t>
-      </w:r>
-      <w:r>
-        <w:t>(</w:t>
+        <w:t xml:space="preserve">, </w:t>
       </w:r>
       <w:r>
         <w:rPr>
           <w:color w:val="538135" w:themeColor="accent6" w:themeShade="BF"/>
         </w:rPr>
-        <w:t>user_id</w:t>
-      </w:r>
-      <w:r>
-        <w:t xml:space="preserve">, </w:t>
-      </w:r>
-      <w:r>
-        <w:rPr>
-          <w:color w:val="538135" w:themeColor="accent6" w:themeShade="BF"/>
-        </w:rPr>
-        <w:t>group_id</w:t>
-      </w:r>
-      <w:r>
-        <w:t>)</w:t>
-      </w:r>
-    </w:p>
-    <w:p>
-      <w:r>
-        <w:rPr>
-          <w:b/>
-          <w:bCs/>
-        </w:rPr>
-        <w:t>Service</w:t>
-      </w:r>
-      <w:r>
-        <w:t>(</w:t>
-      </w:r>
-      <w:r>
-        <w:rPr>
-          <w:color w:val="FF0000"/>
-        </w:rPr>
-        <w:t>service_id</w:t>
-      </w:r>
-      <w:r>
-        <w:t>, service_description, tag, url, script, callback)</w:t>
-      </w:r>
-    </w:p>
-    <w:p>
-      <w:r>
-        <w:rPr>
-          <w:b/>
-          <w:bCs/>
-        </w:rPr>
-        <w:t>user_has_service</w:t>
-      </w:r>
-      <w:r>
-        <w:t>(</w:t>
-      </w:r>
-      <w:r>
-        <w:rPr>
-          <w:color w:val="538135" w:themeColor="accent6" w:themeShade="BF"/>
-        </w:rPr>
-        <w:t>user_id, service_id</w:t>
-      </w:r>
-      <w:r>
-        <w:t>)</w:t>
-      </w:r>
-    </w:p>
-    <w:p>
-      <w:r>
-        <w:rPr>
-          <w:b/>
-          <w:bCs/>
-        </w:rPr>
-        <w:t>user</w:t>
-      </w:r>
-      <w:r>
-        <w:rPr>
-          <w:b/>
-          <w:bCs/>
-        </w:rPr>
-        <w:t>_product_wishlist</w:t>
-      </w:r>
-      <w:r>
-        <w:t>(</w:t>
-      </w:r>
-      <w:r>
-        <w:rPr>
-          <w:color w:val="538135" w:themeColor="accent6" w:themeShade="BF"/>
-        </w:rPr>
-        <w:t>user_id</w:t>
-      </w:r>
-      <w:r>
-        <w:t xml:space="preserve">, </w:t>
-      </w:r>
-      <w:r>
-        <w:rPr>
-          <w:color w:val="538135" w:themeColor="accent6" w:themeShade="BF"/>
-        </w:rPr>
         <w:t>product_id</w:t>
       </w:r>
       <w:r>
         <w:t>, date)</w:t>
-      </w:r>
-    </w:p>
-    <w:p>
-      <w:pPr>
-        <w:rPr>
-          <w:u w:val="single"/>
-        </w:rPr>
-      </w:pPr>
-      <w:r>
-        <w:rPr>
-          <w:b/>
-          <w:bCs/>
-        </w:rPr>
-        <w:t>order_</w:t>
-      </w:r>
-      <w:r>
-        <w:rPr>
-          <w:b/>
-          <w:bCs/>
-        </w:rPr>
-        <w:t>product</w:t>
-      </w:r>
-      <w:r>
-        <w:t>(</w:t>
-      </w:r>
-      <w:r>
-        <w:rPr>
-          <w:color w:val="538135" w:themeColor="accent6" w:themeShade="BF"/>
-        </w:rPr>
-        <w:t>order_</w:t>
-      </w:r>
-      <w:r>
-        <w:rPr>
-          <w:color w:val="538135" w:themeColor="accent6" w:themeShade="BF"/>
-        </w:rPr>
-        <w:t>id</w:t>
-      </w:r>
-      <w:r>
-        <w:t xml:space="preserve">, </w:t>
-      </w:r>
-      <w:r>
-        <w:rPr>
-          <w:color w:val="538135" w:themeColor="accent6" w:themeShade="BF"/>
-        </w:rPr>
-        <w:t>product_id</w:t>
-      </w:r>
-      <w:r>
-        <w:t>, quantity, price)</w:t>
-      </w:r>
-    </w:p>
-    <w:p>
-      <w:r>
-        <w:rPr>
-          <w:b/>
-          <w:bCs/>
-        </w:rPr>
-        <w:t>product_discount</w:t>
-      </w:r>
-      <w:r>
-        <w:t>(</w:t>
-      </w:r>
-      <w:r>
-        <w:rPr>
-          <w:color w:val="538135" w:themeColor="accent6" w:themeShade="BF"/>
-        </w:rPr>
-        <w:t>product_id</w:t>
-      </w:r>
-      <w:r>
-        <w:t xml:space="preserve">, </w:t>
-      </w:r>
-      <w:r>
-        <w:rPr>
-          <w:color w:val="538135" w:themeColor="accent6" w:themeShade="BF"/>
-        </w:rPr>
-        <w:t>discount_</w:t>
-      </w:r>
-      <w:r>
-        <w:rPr>
-          <w:color w:val="538135" w:themeColor="accent6" w:themeShade="BF"/>
-        </w:rPr>
-        <w:t>id</w:t>
-      </w:r>
-      <w:r>
-        <w:t>)</w:t>
-      </w:r>
-    </w:p>
-    <w:p>
-      <w:r>
-        <w:rPr>
-          <w:b/>
-          <w:bCs/>
-        </w:rPr>
-        <w:t>product_offer</w:t>
-      </w:r>
-      <w:r>
-        <w:t>(</w:t>
-      </w:r>
-      <w:r>
-        <w:rPr>
-          <w:color w:val="538135" w:themeColor="accent6" w:themeShade="BF"/>
-        </w:rPr>
-        <w:t>product_id</w:t>
-      </w:r>
-      <w:r>
-        <w:t xml:space="preserve">, </w:t>
-      </w:r>
-      <w:r>
-        <w:rPr>
-          <w:color w:val="538135" w:themeColor="accent6" w:themeShade="BF"/>
-        </w:rPr>
-        <w:t>offer_id</w:t>
-      </w:r>
-      <w:r>
-        <w:t>, end_date)</w:t>
       </w:r>
     </w:p>
     <w:sectPr>

</xml_diff>

<commit_message>
Rimosso/a application_date da Order
</commit_message>
<xml_diff>
--- a/documentation/database/Relational Model.docx
+++ b/documentation/database/Relational Model.docx
@@ -127,15 +127,6 @@
           <w:color w:val="BF8F00" w:themeColor="accent4" w:themeShade="BF"/>
         </w:rPr>
         <w:t xml:space="preserve"> coupon_id</w:t>
-      </w:r>
-      <w:r>
-        <w:t xml:space="preserve">, </w:t>
-      </w:r>
-      <w:r>
-        <w:t>application_</w:t>
-      </w:r>
-      <w:r>
-        <w:t>date</w:t>
       </w:r>
       <w:r>
         <w:t>)</w:t>

</xml_diff>

<commit_message>
Rivisto fino al .sql
</commit_message>
<xml_diff>
--- a/documentation/database/Relational Model.docx
+++ b/documentation/database/Relational Model.docx
@@ -599,7 +599,16 @@
         <w:t>service_id</w:t>
       </w:r>
       <w:r>
-        <w:t>, service_description, tag, url, script, callback)</w:t>
+        <w:t>, tag, url, script, callback</w:t>
+      </w:r>
+      <w:r>
+        <w:t xml:space="preserve">, </w:t>
+      </w:r>
+      <w:r>
+        <w:t>service_description</w:t>
+      </w:r>
+      <w:r>
+        <w:t>)</w:t>
       </w:r>
     </w:p>
     <w:p>
@@ -667,6 +676,36 @@
           <w:bCs/>
         </w:rPr>
         <w:t>_product_wishlist</w:t>
+      </w:r>
+      <w:r>
+        <w:t>(</w:t>
+      </w:r>
+      <w:r>
+        <w:rPr>
+          <w:color w:val="538135" w:themeColor="accent6" w:themeShade="BF"/>
+        </w:rPr>
+        <w:t>user_id</w:t>
+      </w:r>
+      <w:r>
+        <w:t xml:space="preserve">, </w:t>
+      </w:r>
+      <w:r>
+        <w:rPr>
+          <w:color w:val="538135" w:themeColor="accent6" w:themeShade="BF"/>
+        </w:rPr>
+        <w:t>product_id</w:t>
+      </w:r>
+      <w:r>
+        <w:t>, date)</w:t>
+      </w:r>
+    </w:p>
+    <w:p>
+      <w:r>
+        <w:rPr>
+          <w:b/>
+          <w:bCs/>
+        </w:rPr>
+        <w:t>user_product_cart</w:t>
       </w:r>
       <w:r>
         <w:t>(</w:t>

</xml_diff>

<commit_message>
Modifiche a ER, relazionale e .sql, modifiche sostanziali front-end
</commit_message>
<xml_diff>
--- a/documentation/database/Relational Model.docx
+++ b/documentation/database/Relational Model.docx
@@ -275,7 +275,13 @@
         <w:t xml:space="preserve"> description, </w:t>
       </w:r>
       <w:r>
-        <w:t xml:space="preserve">sku, </w:t>
+        <w:t>sku,</w:t>
+      </w:r>
+      <w:r>
+        <w:t xml:space="preserve"> default,</w:t>
+      </w:r>
+      <w:r>
+        <w:t xml:space="preserve"> </w:t>
       </w:r>
       <w:r>
         <w:rPr>
@@ -602,10 +608,7 @@
         <w:t>, tag, url, script, callback</w:t>
       </w:r>
       <w:r>
-        <w:t xml:space="preserve">, </w:t>
-      </w:r>
-      <w:r>
-        <w:t>service_description</w:t>
+        <w:t>, service_description</w:t>
       </w:r>
       <w:r>
         <w:t>)</w:t>

</xml_diff>

<commit_message>
Registrazione funzionante, in fase di realizzazione accesso
</commit_message>
<xml_diff>
--- a/documentation/database/Relational Model.docx
+++ b/documentation/database/Relational Model.docx
@@ -620,7 +620,21 @@
           <w:b/>
           <w:bCs/>
         </w:rPr>
-        <w:t>user_has_service</w:t>
+        <w:t>s</w:t>
+      </w:r>
+      <w:r>
+        <w:rPr>
+          <w:b/>
+          <w:bCs/>
+        </w:rPr>
+        <w:t>ervice</w:t>
+      </w:r>
+      <w:r>
+        <w:rPr>
+          <w:b/>
+          <w:bCs/>
+        </w:rPr>
+        <w:t>_has_group</w:t>
       </w:r>
       <w:r>
         <w:t>(</w:t>
@@ -629,7 +643,13 @@
         <w:rPr>
           <w:color w:val="538135" w:themeColor="accent6" w:themeShade="BF"/>
         </w:rPr>
-        <w:t>user_id, service_id</w:t>
+        <w:t>service_id</w:t>
+      </w:r>
+      <w:r>
+        <w:rPr>
+          <w:color w:val="538135" w:themeColor="accent6" w:themeShade="BF"/>
+        </w:rPr>
+        <w:t>, group_id</w:t>
       </w:r>
       <w:r>
         <w:t>)</w:t>

</xml_diff>

<commit_message>
Iniziata rimozione delle varianti
</commit_message>
<xml_diff>
--- a/documentation/database/Relational Model.docx
+++ b/documentation/database/Relational Model.docx
@@ -176,7 +176,13 @@
         <w:t>product_id</w:t>
       </w:r>
       <w:r>
-        <w:t xml:space="preserve">, product_name, price, quantity_available, product_description, </w:t>
+        <w:t>, product_name, price, quantity_available, product_description</w:t>
+      </w:r>
+      <w:r>
+        <w:t>, SKU</w:t>
+      </w:r>
+      <w:r>
+        <w:t xml:space="preserve">, </w:t>
       </w:r>
       <w:r>
         <w:rPr>
@@ -210,12 +216,6 @@
       </w:r>
     </w:p>
     <w:p>
-      <w:pPr>
-        <w:rPr>
-          <w:b/>
-          <w:bCs/>
-        </w:rPr>
-      </w:pPr>
       <w:r>
         <w:rPr>
           <w:b/>
@@ -254,39 +254,108 @@
           <w:b/>
           <w:bCs/>
         </w:rPr>
-        <w:t>ProductVariant</w:t>
-      </w:r>
-      <w:r>
-        <w:t>(</w:t>
-      </w:r>
-      <w:r>
-        <w:rPr>
-          <w:color w:val="FF0000"/>
-        </w:rPr>
-        <w:t>variant_id</w:t>
-      </w:r>
-      <w:r>
-        <w:t>, variant_name,</w:t>
-      </w:r>
-      <w:r>
-        <w:t xml:space="preserve"> type,</w:t>
-      </w:r>
-      <w:r>
-        <w:t xml:space="preserve"> description, </w:t>
-      </w:r>
-      <w:r>
-        <w:t>sku,</w:t>
-      </w:r>
-      <w:r>
-        <w:t xml:space="preserve"> default,</w:t>
-      </w:r>
-      <w:r>
-        <w:t xml:space="preserve"> </w:t>
+        <w:t>ProductImage</w:t>
+      </w:r>
+      <w:r>
+        <w:t>(</w:t>
+      </w:r>
+      <w:r>
+        <w:rPr>
+          <w:color w:val="FF0000"/>
+        </w:rPr>
+        <w:t>image_id</w:t>
+      </w:r>
+      <w:r>
+        <w:t xml:space="preserve">, file name, type, </w:t>
       </w:r>
       <w:r>
         <w:rPr>
           <w:color w:val="BF8F00" w:themeColor="accent4" w:themeShade="BF"/>
         </w:rPr>
+        <w:t>product</w:t>
+      </w:r>
+      <w:r>
+        <w:rPr>
+          <w:color w:val="BF8F00" w:themeColor="accent4" w:themeShade="BF"/>
+        </w:rPr>
+        <w:t>_id</w:t>
+      </w:r>
+      <w:r>
+        <w:t>)</w:t>
+      </w:r>
+    </w:p>
+    <w:p>
+      <w:r>
+        <w:rPr>
+          <w:b/>
+          <w:bCs/>
+        </w:rPr>
+        <w:t>Category</w:t>
+      </w:r>
+      <w:r>
+        <w:t>(</w:t>
+      </w:r>
+      <w:r>
+        <w:rPr>
+          <w:color w:val="FF0000"/>
+        </w:rPr>
+        <w:t>category_id</w:t>
+      </w:r>
+      <w:r>
+        <w:t xml:space="preserve">, category_name, </w:t>
+      </w:r>
+      <w:r>
+        <w:t xml:space="preserve">category_image, </w:t>
+      </w:r>
+      <w:r>
+        <w:t>category_description)</w:t>
+      </w:r>
+    </w:p>
+    <w:p>
+      <w:r>
+        <w:rPr>
+          <w:b/>
+          <w:bCs/>
+        </w:rPr>
+        <w:t>Offer</w:t>
+      </w:r>
+      <w:r>
+        <w:t>(</w:t>
+      </w:r>
+      <w:r>
+        <w:rPr>
+          <w:color w:val="FF0000"/>
+        </w:rPr>
+        <w:t>offer</w:t>
+      </w:r>
+      <w:r>
+        <w:rPr>
+          <w:color w:val="FF0000"/>
+        </w:rPr>
+        <w:t>_</w:t>
+      </w:r>
+      <w:r>
+        <w:rPr>
+          <w:color w:val="FF0000"/>
+        </w:rPr>
+        <w:t>id</w:t>
+      </w:r>
+      <w:r>
+        <w:t xml:space="preserve">, description, percentage, start_date, </w:t>
+      </w:r>
+      <w:r>
+        <w:t>end</w:t>
+      </w:r>
+      <w:r>
+        <w:t>_date</w:t>
+      </w:r>
+      <w:r>
+        <w:t xml:space="preserve">, </w:t>
+      </w:r>
+      <w:r>
+        <w:rPr>
+          <w:color w:val="BF8F00" w:themeColor="accent4" w:themeShade="BF"/>
+        </w:rPr>
         <w:t>product_id</w:t>
       </w:r>
       <w:r>
@@ -299,25 +368,31 @@
           <w:b/>
           <w:bCs/>
         </w:rPr>
-        <w:t>ProductImage</w:t>
-      </w:r>
-      <w:r>
-        <w:t>(</w:t>
-      </w:r>
-      <w:r>
-        <w:rPr>
-          <w:color w:val="FF0000"/>
-        </w:rPr>
-        <w:t>image_id</w:t>
-      </w:r>
-      <w:r>
-        <w:t xml:space="preserve">, file name, type, </w:t>
+        <w:t>PaymentMethod</w:t>
+      </w:r>
+      <w:r>
+        <w:t>(</w:t>
+      </w:r>
+      <w:r>
+        <w:rPr>
+          <w:color w:val="FF0000"/>
+        </w:rPr>
+        <w:t>payment_id</w:t>
+      </w:r>
+      <w:r>
+        <w:t>,</w:t>
+      </w:r>
+      <w:r>
+        <w:t xml:space="preserve"> payment_code,</w:t>
+      </w:r>
+      <w:r>
+        <w:t xml:space="preserve"> type, credentials, validity, </w:t>
       </w:r>
       <w:r>
         <w:rPr>
           <w:color w:val="BF8F00" w:themeColor="accent4" w:themeShade="BF"/>
         </w:rPr>
-        <w:t>variant_id</w:t>
+        <w:t>user_id</w:t>
       </w:r>
       <w:r>
         <w:t>)</w:t>
@@ -329,49 +404,16 @@
           <w:b/>
           <w:bCs/>
         </w:rPr>
-        <w:t>Category</w:t>
-      </w:r>
-      <w:r>
-        <w:t>(</w:t>
-      </w:r>
-      <w:r>
-        <w:rPr>
-          <w:color w:val="FF0000"/>
-        </w:rPr>
-        <w:t>category_id</w:t>
-      </w:r>
-      <w:r>
-        <w:t xml:space="preserve">, category_name, </w:t>
-      </w:r>
-      <w:r>
-        <w:t xml:space="preserve">category_image, </w:t>
-      </w:r>
-      <w:r>
-        <w:t>category_description)</w:t>
-      </w:r>
-    </w:p>
-    <w:p>
-      <w:r>
-        <w:rPr>
-          <w:b/>
-          <w:bCs/>
-        </w:rPr>
-        <w:t>Offer</w:t>
-      </w:r>
-      <w:r>
-        <w:t>(</w:t>
-      </w:r>
-      <w:r>
-        <w:rPr>
-          <w:color w:val="FF0000"/>
-        </w:rPr>
-        <w:t>offer</w:t>
-      </w:r>
-      <w:r>
-        <w:rPr>
-          <w:color w:val="FF0000"/>
-        </w:rPr>
-        <w:t>_</w:t>
+        <w:t>ProductReview</w:t>
+      </w:r>
+      <w:r>
+        <w:t>(</w:t>
+      </w:r>
+      <w:r>
+        <w:rPr>
+          <w:color w:val="FF0000"/>
+        </w:rPr>
+        <w:t>review_</w:t>
       </w:r>
       <w:r>
         <w:rPr>
@@ -380,22 +422,127 @@
         <w:t>id</w:t>
       </w:r>
       <w:r>
-        <w:t xml:space="preserve">, description, percentage, start_date, </w:t>
-      </w:r>
-      <w:r>
-        <w:t>end</w:t>
-      </w:r>
-      <w:r>
-        <w:t>_date</w:t>
+        <w:t xml:space="preserve">, text, rating, </w:t>
+      </w:r>
+      <w:r>
+        <w:t xml:space="preserve">date, </w:t>
+      </w:r>
+      <w:r>
+        <w:rPr>
+          <w:color w:val="BF8F00" w:themeColor="accent4" w:themeShade="BF"/>
+        </w:rPr>
+        <w:t>user_id</w:t>
+      </w:r>
+      <w:r>
+        <w:t>,</w:t>
+      </w:r>
+      <w:r>
+        <w:rPr>
+          <w:color w:val="BF8F00" w:themeColor="accent4" w:themeShade="BF"/>
+        </w:rPr>
+        <w:t xml:space="preserve"> product_id</w:t>
+      </w:r>
+      <w:r>
+        <w:t>)</w:t>
+      </w:r>
+    </w:p>
+    <w:p>
+      <w:r>
+        <w:rPr>
+          <w:b/>
+          <w:bCs/>
+        </w:rPr>
+        <w:t>ShipmentAddress</w:t>
+      </w:r>
+      <w:r>
+        <w:t>(</w:t>
+      </w:r>
+      <w:r>
+        <w:rPr>
+          <w:color w:val="FF0000"/>
+        </w:rPr>
+        <w:t>address_id</w:t>
+      </w:r>
+      <w:r>
+        <w:t xml:space="preserve">, city, address, province, country, postal_code, </w:t>
+      </w:r>
+      <w:r>
+        <w:rPr>
+          <w:color w:val="BF8F00" w:themeColor="accent4" w:themeShade="BF"/>
+        </w:rPr>
+        <w:t>user_id</w:t>
+      </w:r>
+      <w:r>
+        <w:t>)</w:t>
+      </w:r>
+    </w:p>
+    <w:p>
+      <w:r>
+        <w:rPr>
+          <w:b/>
+          <w:bCs/>
+        </w:rPr>
+        <w:t>Customization</w:t>
+      </w:r>
+      <w:r>
+        <w:t>(</w:t>
+      </w:r>
+      <w:r>
+        <w:rPr>
+          <w:color w:val="FF0000"/>
+        </w:rPr>
+        <w:t>customization_id</w:t>
+      </w:r>
+      <w:r>
+        <w:t>, personal_image, phone_number, email_address, about_info, personal_address)</w:t>
+      </w:r>
+    </w:p>
+    <w:p>
+      <w:r>
+        <w:rPr>
+          <w:b/>
+          <w:bCs/>
+        </w:rPr>
+        <w:t>Group</w:t>
+      </w:r>
+      <w:r>
+        <w:t>(</w:t>
+      </w:r>
+      <w:r>
+        <w:rPr>
+          <w:color w:val="FF0000"/>
+        </w:rPr>
+        <w:t>group_id</w:t>
+      </w:r>
+      <w:r>
+        <w:t>, group_name, group_description)</w:t>
+      </w:r>
+    </w:p>
+    <w:p>
+      <w:r>
+        <w:rPr>
+          <w:b/>
+          <w:bCs/>
+        </w:rPr>
+        <w:t>user_has_group</w:t>
+      </w:r>
+      <w:r>
+        <w:t>(</w:t>
+      </w:r>
+      <w:r>
+        <w:rPr>
+          <w:color w:val="538135" w:themeColor="accent6" w:themeShade="BF"/>
+        </w:rPr>
+        <w:t>user_id</w:t>
       </w:r>
       <w:r>
         <w:t xml:space="preserve">, </w:t>
       </w:r>
       <w:r>
         <w:rPr>
-          <w:color w:val="BF8F00" w:themeColor="accent4" w:themeShade="BF"/>
-        </w:rPr>
-        <w:t>product_id</w:t>
+          <w:color w:val="538135" w:themeColor="accent6" w:themeShade="BF"/>
+        </w:rPr>
+        <w:t>group_id</w:t>
       </w:r>
       <w:r>
         <w:t>)</w:t>
@@ -407,31 +554,22 @@
           <w:b/>
           <w:bCs/>
         </w:rPr>
-        <w:t>PaymentMethod</w:t>
-      </w:r>
-      <w:r>
-        <w:t>(</w:t>
-      </w:r>
-      <w:r>
-        <w:rPr>
-          <w:color w:val="FF0000"/>
-        </w:rPr>
-        <w:t>payment_id</w:t>
-      </w:r>
-      <w:r>
-        <w:t>,</w:t>
-      </w:r>
-      <w:r>
-        <w:t xml:space="preserve"> payment_code,</w:t>
-      </w:r>
-      <w:r>
-        <w:t xml:space="preserve"> type, credentials, validity, </w:t>
-      </w:r>
-      <w:r>
-        <w:rPr>
-          <w:color w:val="BF8F00" w:themeColor="accent4" w:themeShade="BF"/>
-        </w:rPr>
-        <w:t>user_id</w:t>
+        <w:t>Service</w:t>
+      </w:r>
+      <w:r>
+        <w:t>(</w:t>
+      </w:r>
+      <w:r>
+        <w:rPr>
+          <w:color w:val="FF0000"/>
+        </w:rPr>
+        <w:t>service_id</w:t>
+      </w:r>
+      <w:r>
+        <w:t>, tag, url, script, callback</w:t>
+      </w:r>
+      <w:r>
+        <w:t>, service_description</w:t>
       </w:r>
       <w:r>
         <w:t>)</w:t>
@@ -443,127 +581,14 @@
           <w:b/>
           <w:bCs/>
         </w:rPr>
-        <w:t>ProductReview</w:t>
-      </w:r>
-      <w:r>
-        <w:t>(</w:t>
-      </w:r>
-      <w:r>
-        <w:rPr>
-          <w:color w:val="FF0000"/>
-        </w:rPr>
-        <w:t>review_</w:t>
-      </w:r>
-      <w:r>
-        <w:rPr>
-          <w:color w:val="FF0000"/>
-        </w:rPr>
-        <w:t>id</w:t>
-      </w:r>
-      <w:r>
-        <w:t xml:space="preserve">, text, rating, </w:t>
-      </w:r>
-      <w:r>
-        <w:t xml:space="preserve">date, </w:t>
-      </w:r>
-      <w:r>
-        <w:rPr>
-          <w:color w:val="BF8F00" w:themeColor="accent4" w:themeShade="BF"/>
-        </w:rPr>
-        <w:t>user_id</w:t>
-      </w:r>
-      <w:r>
-        <w:t>,</w:t>
-      </w:r>
-      <w:r>
-        <w:rPr>
-          <w:color w:val="BF8F00" w:themeColor="accent4" w:themeShade="BF"/>
-        </w:rPr>
-        <w:t xml:space="preserve"> product_id</w:t>
-      </w:r>
-      <w:r>
-        <w:t>)</w:t>
-      </w:r>
-    </w:p>
-    <w:p>
-      <w:r>
-        <w:rPr>
-          <w:b/>
-          <w:bCs/>
-        </w:rPr>
-        <w:t>ShipmentAddress</w:t>
-      </w:r>
-      <w:r>
-        <w:t>(</w:t>
-      </w:r>
-      <w:r>
-        <w:rPr>
-          <w:color w:val="FF0000"/>
-        </w:rPr>
-        <w:t>address_id</w:t>
-      </w:r>
-      <w:r>
-        <w:t xml:space="preserve">, city, address, province, country, postal_code, </w:t>
-      </w:r>
-      <w:r>
-        <w:rPr>
-          <w:color w:val="BF8F00" w:themeColor="accent4" w:themeShade="BF"/>
-        </w:rPr>
-        <w:t>user_id</w:t>
-      </w:r>
-      <w:r>
-        <w:t>)</w:t>
-      </w:r>
-    </w:p>
-    <w:p>
-      <w:r>
-        <w:rPr>
-          <w:b/>
-          <w:bCs/>
-        </w:rPr>
-        <w:t>Customization</w:t>
-      </w:r>
-      <w:r>
-        <w:t>(</w:t>
-      </w:r>
-      <w:r>
-        <w:rPr>
-          <w:color w:val="FF0000"/>
-        </w:rPr>
-        <w:t>customization_id</w:t>
-      </w:r>
-      <w:r>
-        <w:t>, personal_image, phone_number, email_address, about_info, personal_address)</w:t>
-      </w:r>
-    </w:p>
-    <w:p>
-      <w:r>
-        <w:rPr>
-          <w:b/>
-          <w:bCs/>
-        </w:rPr>
-        <w:t>Group</w:t>
-      </w:r>
-      <w:r>
-        <w:t>(</w:t>
-      </w:r>
-      <w:r>
-        <w:rPr>
-          <w:color w:val="FF0000"/>
-        </w:rPr>
-        <w:t>group_id</w:t>
-      </w:r>
-      <w:r>
-        <w:t>, group_name, group_description)</w:t>
-      </w:r>
-    </w:p>
-    <w:p>
-      <w:r>
-        <w:rPr>
-          <w:b/>
-          <w:bCs/>
-        </w:rPr>
-        <w:t>user_has_group</w:t>
+        <w:t>service</w:t>
+      </w:r>
+      <w:r>
+        <w:rPr>
+          <w:b/>
+          <w:bCs/>
+        </w:rPr>
+        <w:t>_has_group</w:t>
       </w:r>
       <w:r>
         <w:t>(</w:t>
@@ -572,84 +597,7 @@
         <w:rPr>
           <w:color w:val="538135" w:themeColor="accent6" w:themeShade="BF"/>
         </w:rPr>
-        <w:t>user_id</w:t>
-      </w:r>
-      <w:r>
-        <w:t xml:space="preserve">, </w:t>
-      </w:r>
-      <w:r>
-        <w:rPr>
-          <w:color w:val="538135" w:themeColor="accent6" w:themeShade="BF"/>
-        </w:rPr>
-        <w:t>group_id</w:t>
-      </w:r>
-      <w:r>
-        <w:t>)</w:t>
-      </w:r>
-    </w:p>
-    <w:p>
-      <w:r>
-        <w:rPr>
-          <w:b/>
-          <w:bCs/>
-        </w:rPr>
-        <w:t>Service</w:t>
-      </w:r>
-      <w:r>
-        <w:t>(</w:t>
-      </w:r>
-      <w:r>
-        <w:rPr>
-          <w:color w:val="FF0000"/>
-        </w:rPr>
-        <w:t>service_id</w:t>
-      </w:r>
-      <w:r>
-        <w:t>, tag, url, script, callback</w:t>
-      </w:r>
-      <w:r>
-        <w:t>, service_description</w:t>
-      </w:r>
-      <w:r>
-        <w:t>)</w:t>
-      </w:r>
-    </w:p>
-    <w:p>
-      <w:r>
-        <w:rPr>
-          <w:b/>
-          <w:bCs/>
-        </w:rPr>
-        <w:t>s</w:t>
-      </w:r>
-      <w:r>
-        <w:rPr>
-          <w:b/>
-          <w:bCs/>
-        </w:rPr>
-        <w:t>ervice</w:t>
-      </w:r>
-      <w:r>
-        <w:rPr>
-          <w:b/>
-          <w:bCs/>
-        </w:rPr>
-        <w:t>_has_group</w:t>
-      </w:r>
-      <w:r>
-        <w:t>(</w:t>
-      </w:r>
-      <w:r>
-        <w:rPr>
-          <w:color w:val="538135" w:themeColor="accent6" w:themeShade="BF"/>
-        </w:rPr>
-        <w:t>service_id</w:t>
-      </w:r>
-      <w:r>
-        <w:rPr>
-          <w:color w:val="538135" w:themeColor="accent6" w:themeShade="BF"/>
-        </w:rPr>
-        <w:t>, group_id</w:t>
+        <w:t>service_id, group_id</w:t>
       </w:r>
       <w:r>
         <w:t>)</w:t>

</xml_diff>